<commit_message>
additional changes for fix 3
git-svn-id: svn://127.0.0.1/Core@12625 17c802ae-cbca-534c-9e8e-6d19a4926c45
</commit_message>
<xml_diff>
--- a/trunk/doc/readme_exnm04080001en_updt3.docx
+++ b/trunk/doc/readme_exnm04080001en_updt3.docx
@@ -404,11 +404,21 @@
       <w:r>
         <w:t xml:space="preserve">This document defines the changes made to the </w:t>
       </w:r>
-      <w:fldSimple w:instr=" DOCPROPERTY  $Product$  \* MERGEFORMAT ">
-        <w:r>
-          <w:t>Network Manager</w:t>
-        </w:r>
-      </w:fldSimple>
+      <w:r>
+        <w:fldChar w:fldCharType="begin"/>
+      </w:r>
+      <w:r>
+        <w:instrText xml:space="preserve"> DOCPROPERTY  $Product$  \* MERGEFORMAT </w:instrText>
+      </w:r>
+      <w:r>
+        <w:fldChar w:fldCharType="separate"/>
+      </w:r>
+      <w:r>
+        <w:t>Network Manager</w:t>
+      </w:r>
+      <w:r>
+        <w:fldChar w:fldCharType="end"/>
+      </w:r>
       <w:r>
         <w:fldChar w:fldCharType="begin"/>
       </w:r>
@@ -424,19 +434,39 @@
       <w:r>
         <w:t xml:space="preserve">product for </w:t>
       </w:r>
-      <w:fldSimple w:instr=" DOCPROPERTY  &quot;$Base Release$&quot;  \* MERGEFORMAT ">
-        <w:r>
-          <w:t>4.8.0.x</w:t>
-        </w:r>
-      </w:fldSimple>
+      <w:r>
+        <w:fldChar w:fldCharType="begin"/>
+      </w:r>
+      <w:r>
+        <w:instrText xml:space="preserve"> DOCPROPERTY  "$Base Release$"  \* MERGEFORMAT </w:instrText>
+      </w:r>
+      <w:r>
+        <w:fldChar w:fldCharType="separate"/>
+      </w:r>
+      <w:r>
+        <w:t>4.8.0.x</w:t>
+      </w:r>
+      <w:r>
+        <w:fldChar w:fldCharType="end"/>
+      </w:r>
       <w:r>
         <w:t xml:space="preserve"> Fix </w:t>
       </w:r>
-      <w:fldSimple w:instr=" DOCPROPERTY  &quot;$Fix Number$&quot;  \* MERGEFORMAT ">
-        <w:r>
-          <w:t>3</w:t>
-        </w:r>
-      </w:fldSimple>
+      <w:r>
+        <w:fldChar w:fldCharType="begin"/>
+      </w:r>
+      <w:r>
+        <w:instrText xml:space="preserve"> DOCPROPERTY  "$Fix Number$"  \* MERGEFORMAT </w:instrText>
+      </w:r>
+      <w:r>
+        <w:fldChar w:fldCharType="separate"/>
+      </w:r>
+      <w:r>
+        <w:t>3</w:t>
+      </w:r>
+      <w:r>
+        <w:fldChar w:fldCharType="end"/>
+      </w:r>
       <w:r>
         <w:t xml:space="preserve"> </w:t>
       </w:r>
@@ -515,11 +545,21 @@
             <w:pPr>
               <w:pStyle w:val="TableText"/>
             </w:pPr>
-            <w:fldSimple w:instr=" DOCPROPERTY  &quot;$Base Release$&quot;  \* MERGEFORMAT ">
-              <w:r>
-                <w:t>4.8.0.x</w:t>
-              </w:r>
-            </w:fldSimple>
+            <w:r>
+              <w:fldChar w:fldCharType="begin"/>
+            </w:r>
+            <w:r>
+              <w:instrText xml:space="preserve"> DOCPROPERTY  "$Base Release$"  \* MERGEFORMAT </w:instrText>
+            </w:r>
+            <w:r>
+              <w:fldChar w:fldCharType="separate"/>
+            </w:r>
+            <w:r>
+              <w:t>4.8.0.x</w:t>
+            </w:r>
+            <w:r>
+              <w:fldChar w:fldCharType="end"/>
+            </w:r>
           </w:p>
         </w:tc>
       </w:tr>
@@ -593,7 +633,21 @@
               <w:rPr>
                 <w:szCs w:val="16"/>
               </w:rPr>
-              <w:t xml:space="preserve"> Patchset </w:t>
+              <w:t xml:space="preserve"> </w:t>
+            </w:r>
+            <w:proofErr w:type="spellStart"/>
+            <w:r>
+              <w:rPr>
+                <w:szCs w:val="16"/>
+              </w:rPr>
+              <w:t>Patchset</w:t>
+            </w:r>
+            <w:proofErr w:type="spellEnd"/>
+            <w:r>
+              <w:rPr>
+                <w:szCs w:val="16"/>
+              </w:rPr>
+              <w:t xml:space="preserve"> </w:t>
             </w:r>
           </w:p>
           <w:p>
@@ -625,8 +679,6 @@
               </w:rPr>
               <w:t xml:space="preserve">AWLRS </w:t>
             </w:r>
-            <w:bookmarkStart w:id="2" w:name="_GoBack"/>
-            <w:bookmarkEnd w:id="2"/>
             <w:r>
               <w:rPr>
                 <w:szCs w:val="16"/>
@@ -1065,7 +1117,21 @@
               <w:rPr>
                 <w:rStyle w:val="TableTitleline"/>
               </w:rPr>
-              <w:t xml:space="preserve">How To Test </w:t>
+              <w:t xml:space="preserve">How </w:t>
+            </w:r>
+            <w:proofErr w:type="gramStart"/>
+            <w:r>
+              <w:rPr>
+                <w:rStyle w:val="TableTitleline"/>
+              </w:rPr>
+              <w:t>To</w:t>
+            </w:r>
+            <w:proofErr w:type="gramEnd"/>
+            <w:r>
+              <w:rPr>
+                <w:rStyle w:val="TableTitleline"/>
+              </w:rPr>
+              <w:t xml:space="preserve"> Test </w:t>
             </w:r>
           </w:p>
         </w:tc>
@@ -1132,11 +1198,11 @@
       <w:pPr>
         <w:pStyle w:val="Heading1"/>
       </w:pPr>
-      <w:bookmarkStart w:id="3" w:name="_Toc35501860"/>
+      <w:bookmarkStart w:id="2" w:name="_Toc35501860"/>
       <w:r>
         <w:t>List of Amended Files</w:t>
       </w:r>
-      <w:bookmarkEnd w:id="3"/>
+      <w:bookmarkEnd w:id="2"/>
     </w:p>
     <w:tbl>
       <w:tblPr>
@@ -1238,13 +1304,15 @@
                 <w:szCs w:val="16"/>
               </w:rPr>
             </w:pPr>
-            <w:bookmarkStart w:id="4" w:name="_Ref482785215"/>
+            <w:bookmarkStart w:id="3" w:name="_Ref482785215"/>
+            <w:proofErr w:type="spellStart"/>
             <w:r>
               <w:rPr>
                 <w:szCs w:val="16"/>
               </w:rPr>
               <w:t>vc_array.tyh</w:t>
             </w:r>
+            <w:proofErr w:type="spellEnd"/>
           </w:p>
         </w:tc>
         <w:tc>
@@ -1298,12 +1366,14 @@
                 <w:szCs w:val="16"/>
               </w:rPr>
             </w:pPr>
+            <w:proofErr w:type="spellStart"/>
             <w:r>
               <w:rPr>
                 <w:szCs w:val="16"/>
               </w:rPr>
               <w:t>pline_box.tyh</w:t>
             </w:r>
+            <w:proofErr w:type="spellEnd"/>
           </w:p>
         </w:tc>
         <w:tc>
@@ -1357,12 +1427,14 @@
                 <w:szCs w:val="16"/>
               </w:rPr>
             </w:pPr>
+            <w:proofErr w:type="spellStart"/>
             <w:r>
               <w:rPr>
                 <w:szCs w:val="16"/>
               </w:rPr>
               <w:t>pline_box_tab.tyh</w:t>
             </w:r>
+            <w:proofErr w:type="spellEnd"/>
           </w:p>
         </w:tc>
         <w:tc>
@@ -1416,12 +1488,14 @@
                 <w:szCs w:val="16"/>
               </w:rPr>
             </w:pPr>
+            <w:proofErr w:type="spellStart"/>
             <w:r>
               <w:rPr>
                 <w:szCs w:val="16"/>
               </w:rPr>
               <w:t>topo_nw_geom_id.tyh</w:t>
             </w:r>
+            <w:proofErr w:type="spellEnd"/>
           </w:p>
         </w:tc>
         <w:tc>
@@ -1475,12 +1549,14 @@
                 <w:szCs w:val="16"/>
               </w:rPr>
             </w:pPr>
+            <w:proofErr w:type="spellStart"/>
             <w:r>
               <w:rPr>
                 <w:szCs w:val="16"/>
               </w:rPr>
               <w:t>topo_nw_geom_id_tab.tyh</w:t>
             </w:r>
+            <w:proofErr w:type="spellEnd"/>
           </w:p>
         </w:tc>
         <w:tc>
@@ -1534,12 +1610,14 @@
                 <w:szCs w:val="16"/>
               </w:rPr>
             </w:pPr>
+            <w:proofErr w:type="spellStart"/>
             <w:r>
               <w:rPr>
                 <w:szCs w:val="16"/>
               </w:rPr>
               <w:t>sdl_ne_data.tyh</w:t>
             </w:r>
+            <w:proofErr w:type="spellEnd"/>
           </w:p>
         </w:tc>
         <w:tc>
@@ -1593,12 +1671,14 @@
                 <w:szCs w:val="16"/>
               </w:rPr>
             </w:pPr>
+            <w:proofErr w:type="spellStart"/>
             <w:r>
               <w:rPr>
                 <w:szCs w:val="16"/>
               </w:rPr>
               <w:t>sdl_ne_tab.tyh</w:t>
             </w:r>
+            <w:proofErr w:type="spellEnd"/>
           </w:p>
         </w:tc>
         <w:tc>
@@ -1652,12 +1732,14 @@
                 <w:szCs w:val="16"/>
               </w:rPr>
             </w:pPr>
-            <w:r>
-              <w:rPr>
-                <w:szCs w:val="16"/>
-              </w:rPr>
-              <w:t>sdl_ddl_upg.sql</w:t>
-            </w:r>
+            <w:proofErr w:type="spellStart"/>
+            <w:r>
+              <w:rPr>
+                <w:szCs w:val="16"/>
+              </w:rPr>
+              <w:t>nm_vertex_tab.tyh</w:t>
+            </w:r>
+            <w:proofErr w:type="spellEnd"/>
           </w:p>
         </w:tc>
         <w:tc>
@@ -1711,12 +1793,14 @@
                 <w:szCs w:val="16"/>
               </w:rPr>
             </w:pPr>
-            <w:r>
-              <w:rPr>
-                <w:szCs w:val="16"/>
-              </w:rPr>
-              <w:t>sdl_attribute_mapping_seq_trg.trg</w:t>
-            </w:r>
+            <w:proofErr w:type="spellStart"/>
+            <w:r>
+              <w:rPr>
+                <w:szCs w:val="16"/>
+              </w:rPr>
+              <w:t>geom_id_tab.tyh</w:t>
+            </w:r>
+            <w:proofErr w:type="spellEnd"/>
           </w:p>
         </w:tc>
         <w:tc>
@@ -1770,12 +1854,14 @@
                 <w:szCs w:val="16"/>
               </w:rPr>
             </w:pPr>
-            <w:r>
-              <w:rPr>
-                <w:szCs w:val="16"/>
-              </w:rPr>
-              <w:t>sdl_attri_adjustment_r_seq_trg.trg</w:t>
-            </w:r>
+            <w:proofErr w:type="spellStart"/>
+            <w:r>
+              <w:rPr>
+                <w:szCs w:val="16"/>
+              </w:rPr>
+              <w:t>nm_vertex.tyh</w:t>
+            </w:r>
+            <w:proofErr w:type="spellEnd"/>
           </w:p>
         </w:tc>
         <w:tc>
@@ -1829,12 +1915,14 @@
                 <w:szCs w:val="16"/>
               </w:rPr>
             </w:pPr>
-            <w:r>
-              <w:rPr>
-                <w:szCs w:val="16"/>
-              </w:rPr>
-              <w:t>sdl_attri_adjust_audit_seq_trg.trg</w:t>
-            </w:r>
+            <w:proofErr w:type="spellStart"/>
+            <w:r>
+              <w:rPr>
+                <w:szCs w:val="16"/>
+              </w:rPr>
+              <w:t>geom_id.tyh</w:t>
+            </w:r>
+            <w:proofErr w:type="spellEnd"/>
           </w:p>
         </w:tc>
         <w:tc>
@@ -1888,12 +1976,14 @@
                 <w:szCs w:val="16"/>
               </w:rPr>
             </w:pPr>
-            <w:r>
-              <w:rPr>
-                <w:szCs w:val="16"/>
-              </w:rPr>
-              <w:t>sdl_geom_accuracy_seq_trg.trg</w:t>
-            </w:r>
+            <w:proofErr w:type="spellStart"/>
+            <w:r>
+              <w:rPr>
+                <w:szCs w:val="16"/>
+              </w:rPr>
+              <w:t>nm_geom_terminations.tyh</w:t>
+            </w:r>
+            <w:proofErr w:type="spellEnd"/>
           </w:p>
         </w:tc>
         <w:tc>
@@ -1947,12 +2037,14 @@
                 <w:szCs w:val="16"/>
               </w:rPr>
             </w:pPr>
-            <w:r>
-              <w:rPr>
-                <w:szCs w:val="16"/>
-              </w:rPr>
-              <w:t>sdl_load_data_seq_trg.trg</w:t>
-            </w:r>
+            <w:proofErr w:type="spellStart"/>
+            <w:r>
+              <w:rPr>
+                <w:szCs w:val="16"/>
+              </w:rPr>
+              <w:t>sdl_ddl_upg.sql</w:t>
+            </w:r>
+            <w:proofErr w:type="spellEnd"/>
           </w:p>
         </w:tc>
         <w:tc>
@@ -2006,12 +2098,14 @@
                 <w:szCs w:val="16"/>
               </w:rPr>
             </w:pPr>
-            <w:r>
-              <w:rPr>
-                <w:szCs w:val="16"/>
-              </w:rPr>
-              <w:t>sdl_pline_statistics_seq_trg.trg</w:t>
-            </w:r>
+            <w:proofErr w:type="spellStart"/>
+            <w:r>
+              <w:rPr>
+                <w:szCs w:val="16"/>
+              </w:rPr>
+              <w:t>sdl_attribute_mapping_seq_trg.trg</w:t>
+            </w:r>
+            <w:proofErr w:type="spellEnd"/>
           </w:p>
         </w:tc>
         <w:tc>
@@ -2065,12 +2159,14 @@
                 <w:szCs w:val="16"/>
               </w:rPr>
             </w:pPr>
-            <w:r>
-              <w:rPr>
-                <w:szCs w:val="16"/>
-              </w:rPr>
-              <w:t>sdl_process_audit_seq.trg</w:t>
-            </w:r>
+            <w:proofErr w:type="spellStart"/>
+            <w:r>
+              <w:rPr>
+                <w:szCs w:val="16"/>
+              </w:rPr>
+              <w:t>sdl_attri_adjustment_r_seq_trg.trg</w:t>
+            </w:r>
+            <w:proofErr w:type="spellEnd"/>
           </w:p>
         </w:tc>
         <w:tc>
@@ -2124,13 +2220,15 @@
                 <w:szCs w:val="16"/>
               </w:rPr>
             </w:pPr>
+            <w:proofErr w:type="spellStart"/>
             <w:r>
               <w:rPr>
                 <w:szCs w:val="16"/>
               </w:rPr>
               <w:lastRenderedPageBreak/>
-              <w:t>sdl_profiles_ai.trg</w:t>
-            </w:r>
+              <w:t>sdl_attri_adjust_audit_seq_trg.trg</w:t>
+            </w:r>
+            <w:proofErr w:type="spellEnd"/>
           </w:p>
         </w:tc>
         <w:tc>
@@ -2184,12 +2282,14 @@
                 <w:szCs w:val="16"/>
               </w:rPr>
             </w:pPr>
-            <w:r>
-              <w:rPr>
-                <w:szCs w:val="16"/>
-              </w:rPr>
-              <w:t>sdl_profiles_seq_trg.trg</w:t>
-            </w:r>
+            <w:proofErr w:type="spellStart"/>
+            <w:r>
+              <w:rPr>
+                <w:szCs w:val="16"/>
+              </w:rPr>
+              <w:t>sdl_geom_accuracy_seq_trg.trg</w:t>
+            </w:r>
+            <w:proofErr w:type="spellEnd"/>
           </w:p>
         </w:tc>
         <w:tc>
@@ -2243,12 +2343,14 @@
                 <w:szCs w:val="16"/>
               </w:rPr>
             </w:pPr>
-            <w:r>
-              <w:rPr>
-                <w:szCs w:val="16"/>
-              </w:rPr>
-              <w:t>sdl_spatial_review_lev_seq_trg.trg</w:t>
-            </w:r>
+            <w:proofErr w:type="spellStart"/>
+            <w:r>
+              <w:rPr>
+                <w:szCs w:val="16"/>
+              </w:rPr>
+              <w:t>sdl_load_data_seq_trg.trg</w:t>
+            </w:r>
+            <w:proofErr w:type="spellEnd"/>
           </w:p>
         </w:tc>
         <w:tc>
@@ -2302,12 +2404,14 @@
                 <w:szCs w:val="16"/>
               </w:rPr>
             </w:pPr>
-            <w:r>
-              <w:rPr>
-                <w:szCs w:val="16"/>
-              </w:rPr>
-              <w:t>sdl_user_profiles_seq_trg.trg</w:t>
-            </w:r>
+            <w:proofErr w:type="spellStart"/>
+            <w:r>
+              <w:rPr>
+                <w:szCs w:val="16"/>
+              </w:rPr>
+              <w:t>sdl_pline_statistics_seq_trg.trg</w:t>
+            </w:r>
+            <w:proofErr w:type="spellEnd"/>
           </w:p>
         </w:tc>
         <w:tc>
@@ -2361,12 +2465,14 @@
                 <w:szCs w:val="16"/>
               </w:rPr>
             </w:pPr>
-            <w:r>
-              <w:rPr>
-                <w:szCs w:val="16"/>
-              </w:rPr>
-              <w:t>sdl_validation_results_seq_trg.trg</w:t>
-            </w:r>
+            <w:proofErr w:type="spellStart"/>
+            <w:r>
+              <w:rPr>
+                <w:szCs w:val="16"/>
+              </w:rPr>
+              <w:t>sdl_process_audit_seq.trg</w:t>
+            </w:r>
+            <w:proofErr w:type="spellEnd"/>
           </w:p>
         </w:tc>
         <w:tc>
@@ -2420,12 +2526,14 @@
                 <w:szCs w:val="16"/>
               </w:rPr>
             </w:pPr>
-            <w:r>
-              <w:rPr>
-                <w:szCs w:val="16"/>
-              </w:rPr>
-              <w:t>sdl_wip_datums_seq_trg.trg</w:t>
-            </w:r>
+            <w:proofErr w:type="spellStart"/>
+            <w:r>
+              <w:rPr>
+                <w:szCs w:val="16"/>
+              </w:rPr>
+              <w:t>sdl_profiles_ai.trg</w:t>
+            </w:r>
+            <w:proofErr w:type="spellEnd"/>
           </w:p>
         </w:tc>
         <w:tc>
@@ -2479,12 +2587,14 @@
                 <w:szCs w:val="16"/>
               </w:rPr>
             </w:pPr>
-            <w:r>
-              <w:rPr>
-                <w:szCs w:val="16"/>
-              </w:rPr>
-              <w:t>sdl_wip_nodes_trg.trg</w:t>
-            </w:r>
+            <w:proofErr w:type="spellStart"/>
+            <w:r>
+              <w:rPr>
+                <w:szCs w:val="16"/>
+              </w:rPr>
+              <w:t>sdl_profiles_seq_trg.trg</w:t>
+            </w:r>
+            <w:proofErr w:type="spellEnd"/>
           </w:p>
         </w:tc>
         <w:tc>
@@ -2538,12 +2648,14 @@
                 <w:szCs w:val="16"/>
               </w:rPr>
             </w:pPr>
-            <w:r>
-              <w:rPr>
-                <w:szCs w:val="16"/>
-              </w:rPr>
-              <w:t>v_nm_nw_columns.vw</w:t>
-            </w:r>
+            <w:proofErr w:type="spellStart"/>
+            <w:r>
+              <w:rPr>
+                <w:szCs w:val="16"/>
+              </w:rPr>
+              <w:t>sdl_spatial_review_lev_seq_trg.trg</w:t>
+            </w:r>
+            <w:proofErr w:type="spellEnd"/>
           </w:p>
         </w:tc>
         <w:tc>
@@ -2569,7 +2681,7 @@
               <w:rPr>
                 <w:szCs w:val="16"/>
               </w:rPr>
-              <w:t>1.4</w:t>
+              <w:t>1.0</w:t>
             </w:r>
           </w:p>
         </w:tc>
@@ -2597,12 +2709,14 @@
                 <w:szCs w:val="16"/>
               </w:rPr>
             </w:pPr>
-            <w:r>
-              <w:rPr>
-                <w:szCs w:val="16"/>
-              </w:rPr>
-              <w:t>v_sdl_batch_accuracy.vw</w:t>
-            </w:r>
+            <w:proofErr w:type="spellStart"/>
+            <w:r>
+              <w:rPr>
+                <w:szCs w:val="16"/>
+              </w:rPr>
+              <w:t>sdl_user_profiles_seq_trg.trg</w:t>
+            </w:r>
+            <w:proofErr w:type="spellEnd"/>
           </w:p>
         </w:tc>
         <w:tc>
@@ -2628,7 +2742,7 @@
               <w:rPr>
                 <w:szCs w:val="16"/>
               </w:rPr>
-              <w:t>1.5</w:t>
+              <w:t>1.0</w:t>
             </w:r>
           </w:p>
         </w:tc>
@@ -2656,12 +2770,14 @@
                 <w:szCs w:val="16"/>
               </w:rPr>
             </w:pPr>
-            <w:r>
-              <w:rPr>
-                <w:szCs w:val="16"/>
-              </w:rPr>
-              <w:t>v_sdl_datum_accuracy.vw</w:t>
-            </w:r>
+            <w:proofErr w:type="spellStart"/>
+            <w:r>
+              <w:rPr>
+                <w:szCs w:val="16"/>
+              </w:rPr>
+              <w:t>sdl_validation_results_seq_trg.trg</w:t>
+            </w:r>
+            <w:proofErr w:type="spellEnd"/>
           </w:p>
         </w:tc>
         <w:tc>
@@ -2687,7 +2803,7 @@
               <w:rPr>
                 <w:szCs w:val="16"/>
               </w:rPr>
-              <w:t>1.3</w:t>
+              <w:t>1.0</w:t>
             </w:r>
           </w:p>
         </w:tc>
@@ -2715,12 +2831,14 @@
                 <w:szCs w:val="16"/>
               </w:rPr>
             </w:pPr>
-            <w:r>
-              <w:rPr>
-                <w:szCs w:val="16"/>
-              </w:rPr>
-              <w:t>v_sdl_datum_stats_working.vw</w:t>
-            </w:r>
+            <w:proofErr w:type="spellStart"/>
+            <w:r>
+              <w:rPr>
+                <w:szCs w:val="16"/>
+              </w:rPr>
+              <w:t>sdl_wip_datums_seq_trg.trg</w:t>
+            </w:r>
+            <w:proofErr w:type="spellEnd"/>
           </w:p>
         </w:tc>
         <w:tc>
@@ -2746,7 +2864,7 @@
               <w:rPr>
                 <w:szCs w:val="16"/>
               </w:rPr>
-              <w:t>1.1</w:t>
+              <w:t>1.0</w:t>
             </w:r>
           </w:p>
         </w:tc>
@@ -2774,12 +2892,14 @@
                 <w:szCs w:val="16"/>
               </w:rPr>
             </w:pPr>
-            <w:r>
-              <w:rPr>
-                <w:szCs w:val="16"/>
-              </w:rPr>
-              <w:t>v_sdl_disconnected_network.vw</w:t>
-            </w:r>
+            <w:proofErr w:type="spellStart"/>
+            <w:r>
+              <w:rPr>
+                <w:szCs w:val="16"/>
+              </w:rPr>
+              <w:t>sdl_wip_nodes_trg.trg</w:t>
+            </w:r>
+            <w:proofErr w:type="spellEnd"/>
           </w:p>
         </w:tc>
         <w:tc>
@@ -2805,7 +2925,7 @@
               <w:rPr>
                 <w:szCs w:val="16"/>
               </w:rPr>
-              <w:t>1.2</w:t>
+              <w:t>1.0</w:t>
             </w:r>
           </w:p>
         </w:tc>
@@ -2833,12 +2953,22 @@
                 <w:szCs w:val="16"/>
               </w:rPr>
             </w:pPr>
-            <w:r>
-              <w:rPr>
-                <w:szCs w:val="16"/>
-              </w:rPr>
-              <w:t>v_sdl_load_data.vw</w:t>
-            </w:r>
+            <w:proofErr w:type="spellStart"/>
+            <w:r>
+              <w:rPr>
+                <w:szCs w:val="16"/>
+              </w:rPr>
+              <w:t>v_nm_nw_</w:t>
+            </w:r>
+            <w:proofErr w:type="gramStart"/>
+            <w:r>
+              <w:rPr>
+                <w:szCs w:val="16"/>
+              </w:rPr>
+              <w:t>columns.vw</w:t>
+            </w:r>
+            <w:proofErr w:type="spellEnd"/>
+            <w:proofErr w:type="gramEnd"/>
           </w:p>
         </w:tc>
         <w:tc>
@@ -2864,7 +2994,7 @@
               <w:rPr>
                 <w:szCs w:val="16"/>
               </w:rPr>
-              <w:t>1.1</w:t>
+              <w:t>1.4</w:t>
             </w:r>
           </w:p>
         </w:tc>
@@ -2892,12 +3022,22 @@
                 <w:szCs w:val="16"/>
               </w:rPr>
             </w:pPr>
-            <w:r>
-              <w:rPr>
-                <w:szCs w:val="16"/>
-              </w:rPr>
-              <w:t>v_sdl_new_intersections.vw</w:t>
-            </w:r>
+            <w:proofErr w:type="spellStart"/>
+            <w:r>
+              <w:rPr>
+                <w:szCs w:val="16"/>
+              </w:rPr>
+              <w:t>v_sdl_batch_</w:t>
+            </w:r>
+            <w:proofErr w:type="gramStart"/>
+            <w:r>
+              <w:rPr>
+                <w:szCs w:val="16"/>
+              </w:rPr>
+              <w:t>accuracy.vw</w:t>
+            </w:r>
+            <w:proofErr w:type="spellEnd"/>
+            <w:proofErr w:type="gramEnd"/>
           </w:p>
         </w:tc>
         <w:tc>
@@ -2923,7 +3063,7 @@
               <w:rPr>
                 <w:szCs w:val="16"/>
               </w:rPr>
-              <w:t>1.1</w:t>
+              <w:t>1.5</w:t>
             </w:r>
           </w:p>
         </w:tc>
@@ -2951,12 +3091,22 @@
                 <w:szCs w:val="16"/>
               </w:rPr>
             </w:pPr>
-            <w:r>
-              <w:rPr>
-                <w:szCs w:val="16"/>
-              </w:rPr>
-              <w:t>v_sdl_node_usages.vw</w:t>
-            </w:r>
+            <w:proofErr w:type="spellStart"/>
+            <w:r>
+              <w:rPr>
+                <w:szCs w:val="16"/>
+              </w:rPr>
+              <w:t>v_sdl_datum_</w:t>
+            </w:r>
+            <w:proofErr w:type="gramStart"/>
+            <w:r>
+              <w:rPr>
+                <w:szCs w:val="16"/>
+              </w:rPr>
+              <w:t>accuracy.vw</w:t>
+            </w:r>
+            <w:proofErr w:type="spellEnd"/>
+            <w:proofErr w:type="gramEnd"/>
           </w:p>
         </w:tc>
         <w:tc>
@@ -2982,7 +3132,7 @@
               <w:rPr>
                 <w:szCs w:val="16"/>
               </w:rPr>
-              <w:t>1.0</w:t>
+              <w:t>1.3</w:t>
             </w:r>
           </w:p>
         </w:tc>
@@ -3010,12 +3160,22 @@
                 <w:szCs w:val="16"/>
               </w:rPr>
             </w:pPr>
-            <w:r>
-              <w:rPr>
-                <w:szCs w:val="16"/>
-              </w:rPr>
-              <w:t>v_sdl_pline_stats.vw</w:t>
-            </w:r>
+            <w:proofErr w:type="spellStart"/>
+            <w:r>
+              <w:rPr>
+                <w:szCs w:val="16"/>
+              </w:rPr>
+              <w:t>v_sdl_datum_stats_</w:t>
+            </w:r>
+            <w:proofErr w:type="gramStart"/>
+            <w:r>
+              <w:rPr>
+                <w:szCs w:val="16"/>
+              </w:rPr>
+              <w:t>working.vw</w:t>
+            </w:r>
+            <w:proofErr w:type="spellEnd"/>
+            <w:proofErr w:type="gramEnd"/>
           </w:p>
         </w:tc>
         <w:tc>
@@ -3041,7 +3201,7 @@
               <w:rPr>
                 <w:szCs w:val="16"/>
               </w:rPr>
-              <w:t>1.2</w:t>
+              <w:t>1.1</w:t>
             </w:r>
           </w:p>
         </w:tc>
@@ -3069,12 +3229,22 @@
                 <w:szCs w:val="16"/>
               </w:rPr>
             </w:pPr>
-            <w:r>
-              <w:rPr>
-                <w:szCs w:val="16"/>
-              </w:rPr>
-              <w:t>v_sdl_profile_nw_types.vw</w:t>
-            </w:r>
+            <w:proofErr w:type="spellStart"/>
+            <w:r>
+              <w:rPr>
+                <w:szCs w:val="16"/>
+              </w:rPr>
+              <w:t>v_sdl_disconnected_</w:t>
+            </w:r>
+            <w:proofErr w:type="gramStart"/>
+            <w:r>
+              <w:rPr>
+                <w:szCs w:val="16"/>
+              </w:rPr>
+              <w:t>network.vw</w:t>
+            </w:r>
+            <w:proofErr w:type="spellEnd"/>
+            <w:proofErr w:type="gramEnd"/>
           </w:p>
         </w:tc>
         <w:tc>
@@ -3128,12 +3298,22 @@
                 <w:szCs w:val="16"/>
               </w:rPr>
             </w:pPr>
-            <w:r>
-              <w:rPr>
-                <w:szCs w:val="16"/>
-              </w:rPr>
-              <w:t>v_sdl_wip_nodes.vw</w:t>
-            </w:r>
+            <w:proofErr w:type="spellStart"/>
+            <w:r>
+              <w:rPr>
+                <w:szCs w:val="16"/>
+              </w:rPr>
+              <w:t>v_sdl_load_</w:t>
+            </w:r>
+            <w:proofErr w:type="gramStart"/>
+            <w:r>
+              <w:rPr>
+                <w:szCs w:val="16"/>
+              </w:rPr>
+              <w:t>data.vw</w:t>
+            </w:r>
+            <w:proofErr w:type="spellEnd"/>
+            <w:proofErr w:type="gramEnd"/>
           </w:p>
         </w:tc>
         <w:tc>
@@ -3187,12 +3367,22 @@
                 <w:szCs w:val="16"/>
               </w:rPr>
             </w:pPr>
-            <w:r>
-              <w:rPr>
-                <w:szCs w:val="16"/>
-              </w:rPr>
-              <w:t>v_sdl_actual_load_data.vw</w:t>
-            </w:r>
+            <w:proofErr w:type="spellStart"/>
+            <w:r>
+              <w:rPr>
+                <w:szCs w:val="16"/>
+              </w:rPr>
+              <w:t>v_sdl_new_</w:t>
+            </w:r>
+            <w:proofErr w:type="gramStart"/>
+            <w:r>
+              <w:rPr>
+                <w:szCs w:val="16"/>
+              </w:rPr>
+              <w:t>intersections.vw</w:t>
+            </w:r>
+            <w:proofErr w:type="spellEnd"/>
+            <w:proofErr w:type="gramEnd"/>
           </w:p>
         </w:tc>
         <w:tc>
@@ -3218,7 +3408,7 @@
               <w:rPr>
                 <w:szCs w:val="16"/>
               </w:rPr>
-              <w:t>1.0</w:t>
+              <w:t>1.1</w:t>
             </w:r>
           </w:p>
         </w:tc>
@@ -3246,12 +3436,22 @@
                 <w:szCs w:val="16"/>
               </w:rPr>
             </w:pPr>
-            <w:r>
-              <w:rPr>
-                <w:szCs w:val="16"/>
-              </w:rPr>
-              <w:t>v_sdl_attrib_validation_result.vw</w:t>
-            </w:r>
+            <w:proofErr w:type="spellStart"/>
+            <w:r>
+              <w:rPr>
+                <w:szCs w:val="16"/>
+              </w:rPr>
+              <w:t>v_sdl_node_</w:t>
+            </w:r>
+            <w:proofErr w:type="gramStart"/>
+            <w:r>
+              <w:rPr>
+                <w:szCs w:val="16"/>
+              </w:rPr>
+              <w:t>usages.vw</w:t>
+            </w:r>
+            <w:proofErr w:type="spellEnd"/>
+            <w:proofErr w:type="gramEnd"/>
           </w:p>
         </w:tc>
         <w:tc>
@@ -3277,7 +3477,7 @@
               <w:rPr>
                 <w:szCs w:val="16"/>
               </w:rPr>
-              <w:t>1.1</w:t>
+              <w:t>1.0</w:t>
             </w:r>
           </w:p>
         </w:tc>
@@ -3305,12 +3505,22 @@
                 <w:szCs w:val="16"/>
               </w:rPr>
             </w:pPr>
-            <w:r>
-              <w:rPr>
-                <w:szCs w:val="16"/>
-              </w:rPr>
-              <w:t>v_sdl_transferred_datums.vw</w:t>
-            </w:r>
+            <w:proofErr w:type="spellStart"/>
+            <w:r>
+              <w:rPr>
+                <w:szCs w:val="16"/>
+              </w:rPr>
+              <w:t>v_sdl_pline_</w:t>
+            </w:r>
+            <w:proofErr w:type="gramStart"/>
+            <w:r>
+              <w:rPr>
+                <w:szCs w:val="16"/>
+              </w:rPr>
+              <w:t>stats.vw</w:t>
+            </w:r>
+            <w:proofErr w:type="spellEnd"/>
+            <w:proofErr w:type="gramEnd"/>
           </w:p>
         </w:tc>
         <w:tc>
@@ -3336,7 +3546,7 @@
               <w:rPr>
                 <w:szCs w:val="16"/>
               </w:rPr>
-              <w:t>1.0</w:t>
+              <w:t>1.2</w:t>
             </w:r>
           </w:p>
         </w:tc>
@@ -3364,12 +3574,22 @@
                 <w:szCs w:val="16"/>
               </w:rPr>
             </w:pPr>
-            <w:r>
-              <w:rPr>
-                <w:szCs w:val="16"/>
-              </w:rPr>
-              <w:t>nm_sdo.pkh</w:t>
-            </w:r>
+            <w:proofErr w:type="spellStart"/>
+            <w:r>
+              <w:rPr>
+                <w:szCs w:val="16"/>
+              </w:rPr>
+              <w:t>v_sdl_profile_nw_</w:t>
+            </w:r>
+            <w:proofErr w:type="gramStart"/>
+            <w:r>
+              <w:rPr>
+                <w:szCs w:val="16"/>
+              </w:rPr>
+              <w:t>types.vw</w:t>
+            </w:r>
+            <w:proofErr w:type="spellEnd"/>
+            <w:proofErr w:type="gramEnd"/>
           </w:p>
         </w:tc>
         <w:tc>
@@ -3395,7 +3615,7 @@
               <w:rPr>
                 <w:szCs w:val="16"/>
               </w:rPr>
-              <w:t>1.8</w:t>
+              <w:t>1.2</w:t>
             </w:r>
           </w:p>
         </w:tc>
@@ -3423,12 +3643,22 @@
                 <w:szCs w:val="16"/>
               </w:rPr>
             </w:pPr>
-            <w:r>
-              <w:rPr>
-                <w:szCs w:val="16"/>
-              </w:rPr>
-              <w:t>sdo_lrs.pkh</w:t>
-            </w:r>
+            <w:proofErr w:type="spellStart"/>
+            <w:r>
+              <w:rPr>
+                <w:szCs w:val="16"/>
+              </w:rPr>
+              <w:t>v_sdl_wip_</w:t>
+            </w:r>
+            <w:proofErr w:type="gramStart"/>
+            <w:r>
+              <w:rPr>
+                <w:szCs w:val="16"/>
+              </w:rPr>
+              <w:t>nodes.vw</w:t>
+            </w:r>
+            <w:proofErr w:type="spellEnd"/>
+            <w:proofErr w:type="gramEnd"/>
           </w:p>
         </w:tc>
         <w:tc>
@@ -3454,7 +3684,7 @@
               <w:rPr>
                 <w:szCs w:val="16"/>
               </w:rPr>
-              <w:t>1.5</w:t>
+              <w:t>1.1</w:t>
             </w:r>
           </w:p>
         </w:tc>
@@ -3482,12 +3712,22 @@
                 <w:szCs w:val="16"/>
               </w:rPr>
             </w:pPr>
-            <w:r>
-              <w:rPr>
-                <w:szCs w:val="16"/>
-              </w:rPr>
-              <w:t>sdl_audit.pkh</w:t>
-            </w:r>
+            <w:proofErr w:type="spellStart"/>
+            <w:r>
+              <w:rPr>
+                <w:szCs w:val="16"/>
+              </w:rPr>
+              <w:t>v_sdl_actual_load_</w:t>
+            </w:r>
+            <w:proofErr w:type="gramStart"/>
+            <w:r>
+              <w:rPr>
+                <w:szCs w:val="16"/>
+              </w:rPr>
+              <w:t>data.vw</w:t>
+            </w:r>
+            <w:proofErr w:type="spellEnd"/>
+            <w:proofErr w:type="gramEnd"/>
           </w:p>
         </w:tc>
         <w:tc>
@@ -3513,7 +3753,7 @@
               <w:rPr>
                 <w:szCs w:val="16"/>
               </w:rPr>
-              <w:t>1.1</w:t>
+              <w:t>1.0</w:t>
             </w:r>
           </w:p>
         </w:tc>
@@ -3541,12 +3781,22 @@
                 <w:szCs w:val="16"/>
               </w:rPr>
             </w:pPr>
-            <w:r>
-              <w:rPr>
-                <w:szCs w:val="16"/>
-              </w:rPr>
-              <w:t>sdl_ddl.pkh</w:t>
-            </w:r>
+            <w:proofErr w:type="spellStart"/>
+            <w:r>
+              <w:rPr>
+                <w:szCs w:val="16"/>
+              </w:rPr>
+              <w:t>v_sdl_attrib_validation_</w:t>
+            </w:r>
+            <w:proofErr w:type="gramStart"/>
+            <w:r>
+              <w:rPr>
+                <w:szCs w:val="16"/>
+              </w:rPr>
+              <w:t>result.vw</w:t>
+            </w:r>
+            <w:proofErr w:type="spellEnd"/>
+            <w:proofErr w:type="gramEnd"/>
           </w:p>
         </w:tc>
         <w:tc>
@@ -3572,7 +3822,7 @@
               <w:rPr>
                 <w:szCs w:val="16"/>
               </w:rPr>
-              <w:t>1.2</w:t>
+              <w:t>1.1</w:t>
             </w:r>
           </w:p>
         </w:tc>
@@ -3600,12 +3850,22 @@
                 <w:szCs w:val="16"/>
               </w:rPr>
             </w:pPr>
-            <w:r>
-              <w:rPr>
-                <w:szCs w:val="16"/>
-              </w:rPr>
-              <w:t>sdl_process.pkh</w:t>
-            </w:r>
+            <w:proofErr w:type="spellStart"/>
+            <w:r>
+              <w:rPr>
+                <w:szCs w:val="16"/>
+              </w:rPr>
+              <w:t>v_sdl_transferred_</w:t>
+            </w:r>
+            <w:proofErr w:type="gramStart"/>
+            <w:r>
+              <w:rPr>
+                <w:szCs w:val="16"/>
+              </w:rPr>
+              <w:t>datums.vw</w:t>
+            </w:r>
+            <w:proofErr w:type="spellEnd"/>
+            <w:proofErr w:type="gramEnd"/>
           </w:p>
         </w:tc>
         <w:tc>
@@ -3631,7 +3891,7 @@
               <w:rPr>
                 <w:szCs w:val="16"/>
               </w:rPr>
-              <w:t>1.3</w:t>
+              <w:t>1.0</w:t>
             </w:r>
           </w:p>
         </w:tc>
@@ -3659,12 +3919,14 @@
                 <w:szCs w:val="16"/>
               </w:rPr>
             </w:pPr>
-            <w:r>
-              <w:rPr>
-                <w:szCs w:val="16"/>
-              </w:rPr>
-              <w:t>sdl_stats.pkh</w:t>
-            </w:r>
+            <w:proofErr w:type="spellStart"/>
+            <w:r>
+              <w:rPr>
+                <w:szCs w:val="16"/>
+              </w:rPr>
+              <w:t>nm_sdo.pkh</w:t>
+            </w:r>
+            <w:proofErr w:type="spellEnd"/>
           </w:p>
         </w:tc>
         <w:tc>
@@ -3690,7 +3952,7 @@
               <w:rPr>
                 <w:szCs w:val="16"/>
               </w:rPr>
-              <w:t>1.3</w:t>
+              <w:t>1.8</w:t>
             </w:r>
           </w:p>
         </w:tc>
@@ -3718,12 +3980,20 @@
                 <w:szCs w:val="16"/>
               </w:rPr>
             </w:pPr>
-            <w:r>
-              <w:rPr>
-                <w:szCs w:val="16"/>
-              </w:rPr>
-              <w:t>sdl_topo.pkh</w:t>
-            </w:r>
+            <w:proofErr w:type="spellStart"/>
+            <w:r>
+              <w:rPr>
+                <w:szCs w:val="16"/>
+              </w:rPr>
+              <w:t>nm_sdo_geom.pk</w:t>
+            </w:r>
+            <w:r>
+              <w:rPr>
+                <w:szCs w:val="16"/>
+              </w:rPr>
+              <w:t>h</w:t>
+            </w:r>
+            <w:proofErr w:type="spellEnd"/>
           </w:p>
         </w:tc>
         <w:tc>
@@ -3749,7 +4019,7 @@
               <w:rPr>
                 <w:szCs w:val="16"/>
               </w:rPr>
-              <w:t>1.3</w:t>
+              <w:t>1.1</w:t>
             </w:r>
           </w:p>
         </w:tc>
@@ -3777,12 +4047,14 @@
                 <w:szCs w:val="16"/>
               </w:rPr>
             </w:pPr>
-            <w:r>
-              <w:rPr>
-                <w:szCs w:val="16"/>
-              </w:rPr>
-              <w:t>sdl_transfer.pkh</w:t>
-            </w:r>
+            <w:proofErr w:type="spellStart"/>
+            <w:r>
+              <w:rPr>
+                <w:szCs w:val="16"/>
+              </w:rPr>
+              <w:t>sdo_lrs.pkh</w:t>
+            </w:r>
+            <w:proofErr w:type="spellEnd"/>
           </w:p>
         </w:tc>
         <w:tc>
@@ -3808,7 +4080,7 @@
               <w:rPr>
                 <w:szCs w:val="16"/>
               </w:rPr>
-              <w:t>1.2</w:t>
+              <w:t>1.5</w:t>
             </w:r>
           </w:p>
         </w:tc>
@@ -3836,12 +4108,14 @@
                 <w:szCs w:val="16"/>
               </w:rPr>
             </w:pPr>
-            <w:r>
-              <w:rPr>
-                <w:szCs w:val="16"/>
-              </w:rPr>
-              <w:t>sdl_validate.pkh</w:t>
-            </w:r>
+            <w:proofErr w:type="spellStart"/>
+            <w:r>
+              <w:rPr>
+                <w:szCs w:val="16"/>
+              </w:rPr>
+              <w:t>sdl_audit.pkh</w:t>
+            </w:r>
+            <w:proofErr w:type="spellEnd"/>
           </w:p>
         </w:tc>
         <w:tc>
@@ -3867,7 +4141,7 @@
               <w:rPr>
                 <w:szCs w:val="16"/>
               </w:rPr>
-              <w:t>1.6</w:t>
+              <w:t>1.1</w:t>
             </w:r>
           </w:p>
         </w:tc>
@@ -3895,18 +4169,14 @@
                 <w:szCs w:val="16"/>
               </w:rPr>
             </w:pPr>
-            <w:r>
-              <w:rPr>
-                <w:szCs w:val="16"/>
-              </w:rPr>
-              <w:t>nm_sdo.pk</w:t>
-            </w:r>
-            <w:r>
-              <w:rPr>
-                <w:szCs w:val="16"/>
-              </w:rPr>
-              <w:t>w</w:t>
-            </w:r>
+            <w:proofErr w:type="spellStart"/>
+            <w:r>
+              <w:rPr>
+                <w:szCs w:val="16"/>
+              </w:rPr>
+              <w:t>sdl_ddl.pkh</w:t>
+            </w:r>
+            <w:proofErr w:type="spellEnd"/>
           </w:p>
         </w:tc>
         <w:tc>
@@ -3932,7 +4202,7 @@
               <w:rPr>
                 <w:szCs w:val="16"/>
               </w:rPr>
-              <w:t>1.26</w:t>
+              <w:t>1.2</w:t>
             </w:r>
           </w:p>
         </w:tc>
@@ -3960,18 +4230,14 @@
                 <w:szCs w:val="16"/>
               </w:rPr>
             </w:pPr>
-            <w:r>
-              <w:rPr>
-                <w:szCs w:val="16"/>
-              </w:rPr>
-              <w:t>nm_sdo_geom.pk</w:t>
-            </w:r>
-            <w:r>
-              <w:rPr>
-                <w:szCs w:val="16"/>
-              </w:rPr>
-              <w:t>w</w:t>
-            </w:r>
+            <w:proofErr w:type="spellStart"/>
+            <w:r>
+              <w:rPr>
+                <w:szCs w:val="16"/>
+              </w:rPr>
+              <w:t>sdl_process.pkh</w:t>
+            </w:r>
+            <w:proofErr w:type="spellEnd"/>
           </w:p>
         </w:tc>
         <w:tc>
@@ -3997,7 +4263,7 @@
               <w:rPr>
                 <w:szCs w:val="16"/>
               </w:rPr>
-              <w:t>1.5</w:t>
+              <w:t>1.3</w:t>
             </w:r>
           </w:p>
         </w:tc>
@@ -4025,18 +4291,14 @@
                 <w:szCs w:val="16"/>
               </w:rPr>
             </w:pPr>
-            <w:r>
-              <w:rPr>
-                <w:szCs w:val="16"/>
-              </w:rPr>
-              <w:t>sdo_lrs.pk</w:t>
-            </w:r>
-            <w:r>
-              <w:rPr>
-                <w:szCs w:val="16"/>
-              </w:rPr>
-              <w:t>w</w:t>
-            </w:r>
+            <w:proofErr w:type="spellStart"/>
+            <w:r>
+              <w:rPr>
+                <w:szCs w:val="16"/>
+              </w:rPr>
+              <w:t>sdl_stats.pkh</w:t>
+            </w:r>
+            <w:proofErr w:type="spellEnd"/>
           </w:p>
         </w:tc>
         <w:tc>
@@ -4062,7 +4324,7 @@
               <w:rPr>
                 <w:szCs w:val="16"/>
               </w:rPr>
-              <w:t>1.7</w:t>
+              <w:t>1.3</w:t>
             </w:r>
           </w:p>
         </w:tc>
@@ -4090,18 +4352,14 @@
                 <w:szCs w:val="16"/>
               </w:rPr>
             </w:pPr>
-            <w:r>
-              <w:rPr>
-                <w:szCs w:val="16"/>
-              </w:rPr>
-              <w:t>sdl_audit.pk</w:t>
-            </w:r>
-            <w:r>
-              <w:rPr>
-                <w:szCs w:val="16"/>
-              </w:rPr>
-              <w:t>w</w:t>
-            </w:r>
+            <w:proofErr w:type="spellStart"/>
+            <w:r>
+              <w:rPr>
+                <w:szCs w:val="16"/>
+              </w:rPr>
+              <w:t>sdl_topo.pkh</w:t>
+            </w:r>
+            <w:proofErr w:type="spellEnd"/>
           </w:p>
         </w:tc>
         <w:tc>
@@ -4155,18 +4413,14 @@
                 <w:szCs w:val="16"/>
               </w:rPr>
             </w:pPr>
-            <w:r>
-              <w:rPr>
-                <w:szCs w:val="16"/>
-              </w:rPr>
-              <w:t>sdl_ddl.pk</w:t>
-            </w:r>
-            <w:r>
-              <w:rPr>
-                <w:szCs w:val="16"/>
-              </w:rPr>
-              <w:t>w</w:t>
-            </w:r>
+            <w:proofErr w:type="spellStart"/>
+            <w:r>
+              <w:rPr>
+                <w:szCs w:val="16"/>
+              </w:rPr>
+              <w:t>sdl_transfer.pkh</w:t>
+            </w:r>
+            <w:proofErr w:type="spellEnd"/>
           </w:p>
         </w:tc>
         <w:tc>
@@ -4192,7 +4446,7 @@
               <w:rPr>
                 <w:szCs w:val="16"/>
               </w:rPr>
-              <w:t>1.26</w:t>
+              <w:t>1.2</w:t>
             </w:r>
           </w:p>
         </w:tc>
@@ -4220,18 +4474,14 @@
                 <w:szCs w:val="16"/>
               </w:rPr>
             </w:pPr>
-            <w:r>
-              <w:rPr>
-                <w:szCs w:val="16"/>
-              </w:rPr>
-              <w:t>sdl_process.pk</w:t>
-            </w:r>
-            <w:r>
-              <w:rPr>
-                <w:szCs w:val="16"/>
-              </w:rPr>
-              <w:t>w</w:t>
-            </w:r>
+            <w:proofErr w:type="spellStart"/>
+            <w:r>
+              <w:rPr>
+                <w:szCs w:val="16"/>
+              </w:rPr>
+              <w:t>sdl_validate.pkh</w:t>
+            </w:r>
+            <w:proofErr w:type="spellEnd"/>
           </w:p>
         </w:tc>
         <w:tc>
@@ -4257,7 +4507,7 @@
               <w:rPr>
                 <w:szCs w:val="16"/>
               </w:rPr>
-              <w:t>1.5</w:t>
+              <w:t>1.6</w:t>
             </w:r>
           </w:p>
         </w:tc>
@@ -4285,11 +4535,12 @@
                 <w:szCs w:val="16"/>
               </w:rPr>
             </w:pPr>
-            <w:r>
-              <w:rPr>
-                <w:szCs w:val="16"/>
-              </w:rPr>
-              <w:t>sdl_stats.pk</w:t>
+            <w:proofErr w:type="spellStart"/>
+            <w:r>
+              <w:rPr>
+                <w:szCs w:val="16"/>
+              </w:rPr>
+              <w:t>nm_sdo.pk</w:t>
             </w:r>
             <w:r>
               <w:rPr>
@@ -4297,6 +4548,7 @@
               </w:rPr>
               <w:t>w</w:t>
             </w:r>
+            <w:proofErr w:type="spellEnd"/>
           </w:p>
         </w:tc>
         <w:tc>
@@ -4322,7 +4574,7 @@
               <w:rPr>
                 <w:szCs w:val="16"/>
               </w:rPr>
-              <w:t>1.4</w:t>
+              <w:t>1.26</w:t>
             </w:r>
           </w:p>
         </w:tc>
@@ -4350,11 +4602,12 @@
                 <w:szCs w:val="16"/>
               </w:rPr>
             </w:pPr>
-            <w:r>
-              <w:rPr>
-                <w:szCs w:val="16"/>
-              </w:rPr>
-              <w:t>sdl_topo.pk</w:t>
+            <w:proofErr w:type="spellStart"/>
+            <w:r>
+              <w:rPr>
+                <w:szCs w:val="16"/>
+              </w:rPr>
+              <w:t>nm_sdo_geom.pk</w:t>
             </w:r>
             <w:r>
               <w:rPr>
@@ -4362,6 +4615,7 @@
               </w:rPr>
               <w:t>w</w:t>
             </w:r>
+            <w:proofErr w:type="spellEnd"/>
           </w:p>
         </w:tc>
         <w:tc>
@@ -4387,7 +4641,7 @@
               <w:rPr>
                 <w:szCs w:val="16"/>
               </w:rPr>
-              <w:t>1.8</w:t>
+              <w:t>1.5</w:t>
             </w:r>
           </w:p>
         </w:tc>
@@ -4415,11 +4669,12 @@
                 <w:szCs w:val="16"/>
               </w:rPr>
             </w:pPr>
-            <w:r>
-              <w:rPr>
-                <w:szCs w:val="16"/>
-              </w:rPr>
-              <w:t>sdl_transfer.pk</w:t>
+            <w:proofErr w:type="spellStart"/>
+            <w:r>
+              <w:rPr>
+                <w:szCs w:val="16"/>
+              </w:rPr>
+              <w:t>sdo_lrs.pk</w:t>
             </w:r>
             <w:r>
               <w:rPr>
@@ -4427,6 +4682,7 @@
               </w:rPr>
               <w:t>w</w:t>
             </w:r>
+            <w:proofErr w:type="spellEnd"/>
           </w:p>
         </w:tc>
         <w:tc>
@@ -4452,7 +4708,7 @@
               <w:rPr>
                 <w:szCs w:val="16"/>
               </w:rPr>
-              <w:t>1.9</w:t>
+              <w:t>1.7</w:t>
             </w:r>
           </w:p>
         </w:tc>
@@ -4480,11 +4736,12 @@
                 <w:szCs w:val="16"/>
               </w:rPr>
             </w:pPr>
-            <w:r>
-              <w:rPr>
-                <w:szCs w:val="16"/>
-              </w:rPr>
-              <w:t>sdl_validate.pk</w:t>
+            <w:proofErr w:type="spellStart"/>
+            <w:r>
+              <w:rPr>
+                <w:szCs w:val="16"/>
+              </w:rPr>
+              <w:t>sdl_audit.pk</w:t>
             </w:r>
             <w:r>
               <w:rPr>
@@ -4492,6 +4749,7 @@
               </w:rPr>
               <w:t>w</w:t>
             </w:r>
+            <w:proofErr w:type="spellEnd"/>
           </w:p>
         </w:tc>
         <w:tc>
@@ -4517,7 +4775,7 @@
               <w:rPr>
                 <w:szCs w:val="16"/>
               </w:rPr>
-              <w:t>1.12</w:t>
+              <w:t>1.3</w:t>
             </w:r>
           </w:p>
         </w:tc>
@@ -4545,12 +4803,20 @@
                 <w:szCs w:val="16"/>
               </w:rPr>
             </w:pPr>
-            <w:r>
-              <w:rPr>
-                <w:szCs w:val="16"/>
-              </w:rPr>
-              <w:t>sdl_metadata_upg.sql</w:t>
-            </w:r>
+            <w:proofErr w:type="spellStart"/>
+            <w:r>
+              <w:rPr>
+                <w:szCs w:val="16"/>
+              </w:rPr>
+              <w:t>sdl_ddl.pk</w:t>
+            </w:r>
+            <w:r>
+              <w:rPr>
+                <w:szCs w:val="16"/>
+              </w:rPr>
+              <w:t>w</w:t>
+            </w:r>
+            <w:proofErr w:type="spellEnd"/>
           </w:p>
         </w:tc>
         <w:tc>
@@ -4576,7 +4842,7 @@
               <w:rPr>
                 <w:szCs w:val="16"/>
               </w:rPr>
-              <w:t>1.1</w:t>
+              <w:t>1.26</w:t>
             </w:r>
           </w:p>
         </w:tc>
@@ -4604,12 +4870,20 @@
                 <w:szCs w:val="16"/>
               </w:rPr>
             </w:pPr>
-            <w:r>
-              <w:rPr>
-                <w:szCs w:val="16"/>
-              </w:rPr>
-              <w:t>sdl_spidx.sql</w:t>
-            </w:r>
+            <w:proofErr w:type="spellStart"/>
+            <w:r>
+              <w:rPr>
+                <w:szCs w:val="16"/>
+              </w:rPr>
+              <w:t>sdl_process.pk</w:t>
+            </w:r>
+            <w:r>
+              <w:rPr>
+                <w:szCs w:val="16"/>
+              </w:rPr>
+              <w:t>w</w:t>
+            </w:r>
+            <w:proofErr w:type="spellEnd"/>
           </w:p>
         </w:tc>
         <w:tc>
@@ -4635,13 +4909,7 @@
               <w:rPr>
                 <w:szCs w:val="16"/>
               </w:rPr>
-              <w:t>1.</w:t>
-            </w:r>
-            <w:r>
-              <w:rPr>
-                <w:szCs w:val="16"/>
-              </w:rPr>
-              <w:t>4</w:t>
+              <w:t>1.5</w:t>
             </w:r>
           </w:p>
         </w:tc>
@@ -4669,13 +4937,21 @@
                 <w:szCs w:val="16"/>
               </w:rPr>
             </w:pPr>
+            <w:proofErr w:type="spellStart"/>
             <w:r>
               <w:rPr>
                 <w:szCs w:val="16"/>
               </w:rPr>
               <w:lastRenderedPageBreak/>
-              <w:t>sdl_themes.sql</w:t>
-            </w:r>
+              <w:t>sdl_stats.pk</w:t>
+            </w:r>
+            <w:r>
+              <w:rPr>
+                <w:szCs w:val="16"/>
+              </w:rPr>
+              <w:t>w</w:t>
+            </w:r>
+            <w:proofErr w:type="spellEnd"/>
           </w:p>
         </w:tc>
         <w:tc>
@@ -4701,13 +4977,7 @@
               <w:rPr>
                 <w:szCs w:val="16"/>
               </w:rPr>
-              <w:t>1.</w:t>
-            </w:r>
-            <w:r>
-              <w:rPr>
-                <w:szCs w:val="16"/>
-              </w:rPr>
-              <w:t>1</w:t>
+              <w:t>1.4</w:t>
             </w:r>
           </w:p>
         </w:tc>
@@ -4735,12 +5005,20 @@
                 <w:szCs w:val="16"/>
               </w:rPr>
             </w:pPr>
-            <w:r>
-              <w:rPr>
-                <w:szCs w:val="16"/>
-              </w:rPr>
-              <w:t>dummy.sql</w:t>
-            </w:r>
+            <w:proofErr w:type="spellStart"/>
+            <w:r>
+              <w:rPr>
+                <w:szCs w:val="16"/>
+              </w:rPr>
+              <w:t>sdl_topo.pk</w:t>
+            </w:r>
+            <w:r>
+              <w:rPr>
+                <w:szCs w:val="16"/>
+              </w:rPr>
+              <w:t>w</w:t>
+            </w:r>
+            <w:proofErr w:type="spellEnd"/>
           </w:p>
         </w:tc>
         <w:tc>
@@ -4766,7 +5044,7 @@
               <w:rPr>
                 <w:szCs w:val="16"/>
               </w:rPr>
-              <w:t>2.1</w:t>
+              <w:t>1.8</w:t>
             </w:r>
           </w:p>
         </w:tc>
@@ -4794,6 +5072,396 @@
                 <w:szCs w:val="16"/>
               </w:rPr>
             </w:pPr>
+            <w:proofErr w:type="spellStart"/>
+            <w:r>
+              <w:rPr>
+                <w:szCs w:val="16"/>
+              </w:rPr>
+              <w:t>sdl_transfer.pk</w:t>
+            </w:r>
+            <w:r>
+              <w:rPr>
+                <w:szCs w:val="16"/>
+              </w:rPr>
+              <w:t>w</w:t>
+            </w:r>
+            <w:proofErr w:type="spellEnd"/>
+          </w:p>
+        </w:tc>
+        <w:tc>
+          <w:tcPr>
+            <w:tcW w:w="6335" w:type="dxa"/>
+            <w:tcBorders>
+              <w:top w:val="single" w:sz="4" w:space="0" w:color="auto"/>
+              <w:left w:val="single" w:sz="4" w:space="0" w:color="auto"/>
+              <w:bottom w:val="single" w:sz="4" w:space="0" w:color="auto"/>
+              <w:right w:val="single" w:sz="4" w:space="0" w:color="auto"/>
+            </w:tcBorders>
+            <w:shd w:val="clear" w:color="auto" w:fill="auto"/>
+          </w:tcPr>
+          <w:p>
+            <w:pPr>
+              <w:pStyle w:val="TableTextCentered"/>
+              <w:jc w:val="left"/>
+              <w:rPr>
+                <w:szCs w:val="16"/>
+              </w:rPr>
+            </w:pPr>
+            <w:r>
+              <w:rPr>
+                <w:szCs w:val="16"/>
+              </w:rPr>
+              <w:t>1.9</w:t>
+            </w:r>
+          </w:p>
+        </w:tc>
+      </w:tr>
+      <w:tr>
+        <w:trPr>
+          <w:trHeight w:val="92"/>
+        </w:trPr>
+        <w:tc>
+          <w:tcPr>
+            <w:tcW w:w="3943" w:type="dxa"/>
+            <w:tcBorders>
+              <w:top w:val="single" w:sz="4" w:space="0" w:color="auto"/>
+              <w:left w:val="single" w:sz="4" w:space="0" w:color="auto"/>
+              <w:bottom w:val="single" w:sz="4" w:space="0" w:color="auto"/>
+              <w:right w:val="single" w:sz="4" w:space="0" w:color="auto"/>
+            </w:tcBorders>
+            <w:shd w:val="clear" w:color="auto" w:fill="auto"/>
+          </w:tcPr>
+          <w:p>
+            <w:pPr>
+              <w:pStyle w:val="TableTextCentered"/>
+              <w:jc w:val="left"/>
+              <w:rPr>
+                <w:szCs w:val="16"/>
+              </w:rPr>
+            </w:pPr>
+            <w:proofErr w:type="spellStart"/>
+            <w:r>
+              <w:rPr>
+                <w:szCs w:val="16"/>
+              </w:rPr>
+              <w:t>sdl_validate.pk</w:t>
+            </w:r>
+            <w:r>
+              <w:rPr>
+                <w:szCs w:val="16"/>
+              </w:rPr>
+              <w:t>w</w:t>
+            </w:r>
+            <w:proofErr w:type="spellEnd"/>
+          </w:p>
+        </w:tc>
+        <w:tc>
+          <w:tcPr>
+            <w:tcW w:w="6335" w:type="dxa"/>
+            <w:tcBorders>
+              <w:top w:val="single" w:sz="4" w:space="0" w:color="auto"/>
+              <w:left w:val="single" w:sz="4" w:space="0" w:color="auto"/>
+              <w:bottom w:val="single" w:sz="4" w:space="0" w:color="auto"/>
+              <w:right w:val="single" w:sz="4" w:space="0" w:color="auto"/>
+            </w:tcBorders>
+            <w:shd w:val="clear" w:color="auto" w:fill="auto"/>
+          </w:tcPr>
+          <w:p>
+            <w:pPr>
+              <w:pStyle w:val="TableTextCentered"/>
+              <w:jc w:val="left"/>
+              <w:rPr>
+                <w:szCs w:val="16"/>
+              </w:rPr>
+            </w:pPr>
+            <w:r>
+              <w:rPr>
+                <w:szCs w:val="16"/>
+              </w:rPr>
+              <w:t>1.12</w:t>
+            </w:r>
+          </w:p>
+        </w:tc>
+      </w:tr>
+      <w:tr>
+        <w:trPr>
+          <w:trHeight w:val="92"/>
+        </w:trPr>
+        <w:tc>
+          <w:tcPr>
+            <w:tcW w:w="3943" w:type="dxa"/>
+            <w:tcBorders>
+              <w:top w:val="single" w:sz="4" w:space="0" w:color="auto"/>
+              <w:left w:val="single" w:sz="4" w:space="0" w:color="auto"/>
+              <w:bottom w:val="single" w:sz="4" w:space="0" w:color="auto"/>
+              <w:right w:val="single" w:sz="4" w:space="0" w:color="auto"/>
+            </w:tcBorders>
+            <w:shd w:val="clear" w:color="auto" w:fill="auto"/>
+          </w:tcPr>
+          <w:p>
+            <w:pPr>
+              <w:pStyle w:val="TableTextCentered"/>
+              <w:jc w:val="left"/>
+              <w:rPr>
+                <w:szCs w:val="16"/>
+              </w:rPr>
+            </w:pPr>
+            <w:proofErr w:type="spellStart"/>
+            <w:r>
+              <w:rPr>
+                <w:szCs w:val="16"/>
+              </w:rPr>
+              <w:t>sdl_metadata_upg.sql</w:t>
+            </w:r>
+            <w:proofErr w:type="spellEnd"/>
+          </w:p>
+        </w:tc>
+        <w:tc>
+          <w:tcPr>
+            <w:tcW w:w="6335" w:type="dxa"/>
+            <w:tcBorders>
+              <w:top w:val="single" w:sz="4" w:space="0" w:color="auto"/>
+              <w:left w:val="single" w:sz="4" w:space="0" w:color="auto"/>
+              <w:bottom w:val="single" w:sz="4" w:space="0" w:color="auto"/>
+              <w:right w:val="single" w:sz="4" w:space="0" w:color="auto"/>
+            </w:tcBorders>
+            <w:shd w:val="clear" w:color="auto" w:fill="auto"/>
+          </w:tcPr>
+          <w:p>
+            <w:pPr>
+              <w:pStyle w:val="TableTextCentered"/>
+              <w:jc w:val="left"/>
+              <w:rPr>
+                <w:szCs w:val="16"/>
+              </w:rPr>
+            </w:pPr>
+            <w:r>
+              <w:rPr>
+                <w:szCs w:val="16"/>
+              </w:rPr>
+              <w:t>1.1</w:t>
+            </w:r>
+          </w:p>
+        </w:tc>
+      </w:tr>
+      <w:tr>
+        <w:trPr>
+          <w:trHeight w:val="92"/>
+        </w:trPr>
+        <w:tc>
+          <w:tcPr>
+            <w:tcW w:w="3943" w:type="dxa"/>
+            <w:tcBorders>
+              <w:top w:val="single" w:sz="4" w:space="0" w:color="auto"/>
+              <w:left w:val="single" w:sz="4" w:space="0" w:color="auto"/>
+              <w:bottom w:val="single" w:sz="4" w:space="0" w:color="auto"/>
+              <w:right w:val="single" w:sz="4" w:space="0" w:color="auto"/>
+            </w:tcBorders>
+            <w:shd w:val="clear" w:color="auto" w:fill="auto"/>
+          </w:tcPr>
+          <w:p>
+            <w:pPr>
+              <w:pStyle w:val="TableTextCentered"/>
+              <w:jc w:val="left"/>
+              <w:rPr>
+                <w:szCs w:val="16"/>
+              </w:rPr>
+            </w:pPr>
+            <w:proofErr w:type="spellStart"/>
+            <w:r>
+              <w:rPr>
+                <w:szCs w:val="16"/>
+              </w:rPr>
+              <w:t>sdl_spidx.sql</w:t>
+            </w:r>
+            <w:proofErr w:type="spellEnd"/>
+          </w:p>
+        </w:tc>
+        <w:tc>
+          <w:tcPr>
+            <w:tcW w:w="6335" w:type="dxa"/>
+            <w:tcBorders>
+              <w:top w:val="single" w:sz="4" w:space="0" w:color="auto"/>
+              <w:left w:val="single" w:sz="4" w:space="0" w:color="auto"/>
+              <w:bottom w:val="single" w:sz="4" w:space="0" w:color="auto"/>
+              <w:right w:val="single" w:sz="4" w:space="0" w:color="auto"/>
+            </w:tcBorders>
+            <w:shd w:val="clear" w:color="auto" w:fill="auto"/>
+          </w:tcPr>
+          <w:p>
+            <w:pPr>
+              <w:pStyle w:val="TableTextCentered"/>
+              <w:jc w:val="left"/>
+              <w:rPr>
+                <w:szCs w:val="16"/>
+              </w:rPr>
+            </w:pPr>
+            <w:r>
+              <w:rPr>
+                <w:szCs w:val="16"/>
+              </w:rPr>
+              <w:t>1.</w:t>
+            </w:r>
+            <w:r>
+              <w:rPr>
+                <w:szCs w:val="16"/>
+              </w:rPr>
+              <w:t>4</w:t>
+            </w:r>
+          </w:p>
+        </w:tc>
+      </w:tr>
+      <w:tr>
+        <w:trPr>
+          <w:trHeight w:val="92"/>
+        </w:trPr>
+        <w:tc>
+          <w:tcPr>
+            <w:tcW w:w="3943" w:type="dxa"/>
+            <w:tcBorders>
+              <w:top w:val="single" w:sz="4" w:space="0" w:color="auto"/>
+              <w:left w:val="single" w:sz="4" w:space="0" w:color="auto"/>
+              <w:bottom w:val="single" w:sz="4" w:space="0" w:color="auto"/>
+              <w:right w:val="single" w:sz="4" w:space="0" w:color="auto"/>
+            </w:tcBorders>
+            <w:shd w:val="clear" w:color="auto" w:fill="auto"/>
+          </w:tcPr>
+          <w:p>
+            <w:pPr>
+              <w:pStyle w:val="TableTextCentered"/>
+              <w:jc w:val="left"/>
+              <w:rPr>
+                <w:szCs w:val="16"/>
+              </w:rPr>
+            </w:pPr>
+            <w:proofErr w:type="spellStart"/>
+            <w:r>
+              <w:rPr>
+                <w:szCs w:val="16"/>
+              </w:rPr>
+              <w:t>sdl_themes.sql</w:t>
+            </w:r>
+            <w:proofErr w:type="spellEnd"/>
+          </w:p>
+        </w:tc>
+        <w:tc>
+          <w:tcPr>
+            <w:tcW w:w="6335" w:type="dxa"/>
+            <w:tcBorders>
+              <w:top w:val="single" w:sz="4" w:space="0" w:color="auto"/>
+              <w:left w:val="single" w:sz="4" w:space="0" w:color="auto"/>
+              <w:bottom w:val="single" w:sz="4" w:space="0" w:color="auto"/>
+              <w:right w:val="single" w:sz="4" w:space="0" w:color="auto"/>
+            </w:tcBorders>
+            <w:shd w:val="clear" w:color="auto" w:fill="auto"/>
+          </w:tcPr>
+          <w:p>
+            <w:pPr>
+              <w:pStyle w:val="TableTextCentered"/>
+              <w:jc w:val="left"/>
+              <w:rPr>
+                <w:szCs w:val="16"/>
+              </w:rPr>
+            </w:pPr>
+            <w:r>
+              <w:rPr>
+                <w:szCs w:val="16"/>
+              </w:rPr>
+              <w:t>1.</w:t>
+            </w:r>
+            <w:r>
+              <w:rPr>
+                <w:szCs w:val="16"/>
+              </w:rPr>
+              <w:t>1</w:t>
+            </w:r>
+          </w:p>
+        </w:tc>
+      </w:tr>
+      <w:tr>
+        <w:trPr>
+          <w:trHeight w:val="92"/>
+        </w:trPr>
+        <w:tc>
+          <w:tcPr>
+            <w:tcW w:w="3943" w:type="dxa"/>
+            <w:tcBorders>
+              <w:top w:val="single" w:sz="4" w:space="0" w:color="auto"/>
+              <w:left w:val="single" w:sz="4" w:space="0" w:color="auto"/>
+              <w:bottom w:val="single" w:sz="4" w:space="0" w:color="auto"/>
+              <w:right w:val="single" w:sz="4" w:space="0" w:color="auto"/>
+            </w:tcBorders>
+            <w:shd w:val="clear" w:color="auto" w:fill="auto"/>
+          </w:tcPr>
+          <w:p>
+            <w:pPr>
+              <w:pStyle w:val="TableTextCentered"/>
+              <w:jc w:val="left"/>
+              <w:rPr>
+                <w:szCs w:val="16"/>
+              </w:rPr>
+            </w:pPr>
+            <w:proofErr w:type="spellStart"/>
+            <w:r>
+              <w:rPr>
+                <w:szCs w:val="16"/>
+              </w:rPr>
+              <w:t>dummy.sql</w:t>
+            </w:r>
+            <w:proofErr w:type="spellEnd"/>
+          </w:p>
+        </w:tc>
+        <w:tc>
+          <w:tcPr>
+            <w:tcW w:w="6335" w:type="dxa"/>
+            <w:tcBorders>
+              <w:top w:val="single" w:sz="4" w:space="0" w:color="auto"/>
+              <w:left w:val="single" w:sz="4" w:space="0" w:color="auto"/>
+              <w:bottom w:val="single" w:sz="4" w:space="0" w:color="auto"/>
+              <w:right w:val="single" w:sz="4" w:space="0" w:color="auto"/>
+            </w:tcBorders>
+            <w:shd w:val="clear" w:color="auto" w:fill="auto"/>
+          </w:tcPr>
+          <w:p>
+            <w:pPr>
+              <w:pStyle w:val="TableTextCentered"/>
+              <w:jc w:val="left"/>
+              <w:rPr>
+                <w:szCs w:val="16"/>
+              </w:rPr>
+            </w:pPr>
+            <w:r>
+              <w:rPr>
+                <w:szCs w:val="16"/>
+              </w:rPr>
+              <w:t>2.1</w:t>
+            </w:r>
+          </w:p>
+        </w:tc>
+      </w:tr>
+      <w:tr>
+        <w:trPr>
+          <w:trHeight w:val="92"/>
+        </w:trPr>
+        <w:tc>
+          <w:tcPr>
+            <w:tcW w:w="3943" w:type="dxa"/>
+            <w:tcBorders>
+              <w:top w:val="single" w:sz="4" w:space="0" w:color="auto"/>
+              <w:left w:val="single" w:sz="4" w:space="0" w:color="auto"/>
+              <w:bottom w:val="single" w:sz="4" w:space="0" w:color="auto"/>
+              <w:right w:val="single" w:sz="4" w:space="0" w:color="auto"/>
+            </w:tcBorders>
+            <w:shd w:val="clear" w:color="auto" w:fill="auto"/>
+          </w:tcPr>
+          <w:p>
+            <w:pPr>
+              <w:pStyle w:val="TableTextCentered"/>
+              <w:jc w:val="left"/>
+              <w:rPr>
+                <w:szCs w:val="16"/>
+              </w:rPr>
+            </w:pPr>
             <w:r>
               <w:rPr>
                 <w:szCs w:val="16"/>
@@ -4825,8 +5493,16 @@
               <w:rPr>
                 <w:szCs w:val="16"/>
               </w:rPr>
-              <w:t>1.0</w:t>
-            </w:r>
+              <w:t>1.</w:t>
+            </w:r>
+            <w:r>
+              <w:rPr>
+                <w:szCs w:val="16"/>
+              </w:rPr>
+              <w:t>1</w:t>
+            </w:r>
+            <w:bookmarkStart w:id="4" w:name="_GoBack"/>
+            <w:bookmarkEnd w:id="4"/>
           </w:p>
         </w:tc>
       </w:tr>
@@ -4850,7 +5526,7 @@
       <w:r>
         <w:t>Log No. Summary</w:t>
       </w:r>
-      <w:bookmarkEnd w:id="4"/>
+      <w:bookmarkEnd w:id="3"/>
       <w:bookmarkEnd w:id="5"/>
       <w:r>
         <w:t xml:space="preserve"> </w:t>
@@ -5119,8 +5795,13 @@
       <w:pStyle w:val="Footerdateline"/>
     </w:pPr>
     <w:r>
-      <w:t>The contents of this document, including system ideas and concepts, are confidential and proprietary in nature and are not to be distributed in any form without the prior written consent of Bentley Systems inc.</w:t>
+      <w:t xml:space="preserve">The contents of this document, including system ideas and concepts, are confidential and proprietary in nature and are not to be distributed in any form without the prior written consent of Bentley Systems </w:t>
     </w:r>
+    <w:proofErr w:type="spellStart"/>
+    <w:r>
+      <w:t>inc.</w:t>
+    </w:r>
+    <w:proofErr w:type="spellEnd"/>
   </w:p>
 </w:ftr>
 </file>
@@ -5145,8 +5826,13 @@
       <w:pStyle w:val="FooterText"/>
     </w:pPr>
     <w:r>
-      <w:t>The contents of this document, including system ideas and concepts, are confidential and proprietary in nature and are not to be distributed in any form without the prior written consent of Bentley Systems inc.</w:t>
+      <w:t xml:space="preserve">The contents of this document, including system ideas and concepts, are confidential and proprietary in nature and are not to be distributed in any form without the prior written consent of Bentley Systems </w:t>
     </w:r>
+    <w:proofErr w:type="spellStart"/>
+    <w:r>
+      <w:t>inc.</w:t>
+    </w:r>
+    <w:proofErr w:type="spellEnd"/>
   </w:p>
 </w:ftr>
 </file>
@@ -5401,7 +6087,7 @@
             <w:fldChar w:fldCharType="separate"/>
           </w:r>
           <w:r>
-            <w:t>19-Mar-20</w:t>
+            <w:t>26-Mar-20</w:t>
           </w:r>
           <w:r>
             <w:fldChar w:fldCharType="end"/>
@@ -11212,7 +11898,15 @@
 <ds:datastoreItem xmlns:ds="http://schemas.openxmlformats.org/officeDocument/2006/customXml" ds:itemID="{18ECA6FD-E6E3-4EEB-A141-BCF6CE18875D}">
   <ds:schemaRefs>
     <ds:schemaRef ds:uri="http://schemas.microsoft.com/office/2006/metadata/properties"/>
+    <ds:schemaRef ds:uri="http://www.w3.org/XML/1998/namespace"/>
+    <ds:schemaRef ds:uri="http://purl.org/dc/elements/1.1/"/>
+    <ds:schemaRef ds:uri="http://schemas.microsoft.com/office/2006/documentManagement/types"/>
+    <ds:schemaRef ds:uri="http://purl.org/dc/dcmitype/"/>
+    <ds:schemaRef ds:uri="http://purl.org/dc/terms/"/>
+    <ds:schemaRef ds:uri="73c56f56-dc77-4062-9529-52c6ecc166bf"/>
     <ds:schemaRef ds:uri="http://schemas.microsoft.com/office/infopath/2007/PartnerControls"/>
+    <ds:schemaRef ds:uri="http://schemas.openxmlformats.org/package/2006/metadata/core-properties"/>
+    <ds:schemaRef ds:uri="4c6f1448-6128-4395-92f7-887656e37be2"/>
   </ds:schemaRefs>
 </ds:datastoreItem>
 </file>

</xml_diff>